<commit_message>
Actualización en informe instalación
</commit_message>
<xml_diff>
--- a/Entrega03/Informe/Com2900_Grupo06_Entrega03.docx
+++ b/Entrega03/Informe/Com2900_Grupo06_Entrega03.docx
@@ -158,6 +158,10 @@
     <w:sdt>
       <w:sdtPr>
         <w:rPr>
+          <w:rFonts w:ascii="Calibri" w:eastAsia="Calibri" w:hAnsi="Calibri" w:cs="Calibri"/>
+          <w:color w:val="auto"/>
+          <w:sz w:val="22"/>
+          <w:szCs w:val="22"/>
           <w:lang w:val="es-ES"/>
         </w:rPr>
         <w:id w:val="-178201109"/>
@@ -168,12 +172,8 @@
       </w:sdtPr>
       <w:sdtEndPr>
         <w:rPr>
-          <w:rFonts w:ascii="Calibri" w:eastAsia="Calibri" w:hAnsi="Calibri" w:cs="Calibri"/>
           <w:b/>
           <w:bCs/>
-          <w:color w:val="auto"/>
-          <w:sz w:val="22"/>
-          <w:szCs w:val="22"/>
         </w:rPr>
       </w:sdtEndPr>
       <w:sdtContent>
@@ -395,218 +395,96 @@
         <w:jc w:val="both"/>
       </w:pPr>
       <w:r>
-        <w:t xml:space="preserve">Para la instalación del DBMS, lo primero que hacemos es ingresar a la página de Microsoft: https://www.microsoft.com/es-es/sql-server/sql-server-downloads. Allí descargamos la versión (Express o Desarrollador). Luego de la descarga ejecutamos el archivo y seleccionamos el tipo de instalación personalizada, elegimos la carpeta destino e instalamos. Al finalizar la instalación se abre la ventana </w:t>
-      </w:r>
-      <w:proofErr w:type="spellStart"/>
-      <w:r>
-        <w:t>Installation</w:t>
-      </w:r>
-      <w:proofErr w:type="spellEnd"/>
-      <w:r>
-        <w:t xml:space="preserve"> Server, en la parte de </w:t>
-      </w:r>
-      <w:proofErr w:type="spellStart"/>
-      <w:r>
-        <w:t>installation</w:t>
-      </w:r>
-      <w:proofErr w:type="spellEnd"/>
-      <w:r>
-        <w:t xml:space="preserve"> seleccionamos la opción "New SQL Server </w:t>
-      </w:r>
-      <w:proofErr w:type="spellStart"/>
-      <w:r>
-        <w:t>Standalone</w:t>
-      </w:r>
-      <w:proofErr w:type="spellEnd"/>
+        <w:t>Para la instalación del DBMS, lo primero que hacemos es ingresar a la página de Microsoft: https://www.microsoft.com/es-es/sql-server/sql-server-downloads. Allí descargamos la versión (Express o Desarrollador). Luego de la descarga ejecutamos el archivo y seleccionamos el tipo de instalación personalizada, elegimos la carpeta destino e instalamos. Al finalizar la instalación se abre la ventana Installation Server, en la parte de installation seleccionamos la opción "New SQL Server Standalone Installation or add features to an existing installation". Se abrirá un wizard en el que iremos avanzando por pasos donde nos pide aceptar los términos y condiciones del servicio, se validan actualizaciones y la compatibilidad con el sistema. Cuando llegamos a la parte de Feature Selection seleccionamos todo lo que aparece en Instance Features y dejamos la ruta de instalación por default</w:t>
+      </w:r>
+      <w:r>
+        <w:t>.</w:t>
+      </w:r>
       <w:r>
         <w:t xml:space="preserve"> </w:t>
       </w:r>
-      <w:proofErr w:type="spellStart"/>
-      <w:r>
-        <w:t>Installation</w:t>
-      </w:r>
-      <w:proofErr w:type="spellEnd"/>
+      <w:r>
+        <w:t>Dicha</w:t>
+      </w:r>
+      <w:r>
+        <w:t xml:space="preserve"> ubicación será</w:t>
+      </w:r>
+      <w:r>
+        <w:t xml:space="preserve"> la siguiente:</w:t>
+      </w:r>
       <w:r>
         <w:t xml:space="preserve"> </w:t>
       </w:r>
-      <w:proofErr w:type="spellStart"/>
-      <w:r>
-        <w:t>or</w:t>
-      </w:r>
-      <w:proofErr w:type="spellEnd"/>
+      <w:r>
+        <w:rPr>
+          <w:b/>
+          <w:bCs/>
+        </w:rPr>
+        <w:t>C:\Program Files\Microsoft SQL Server\MSSQL16.SQLEXPRESS01\MSSQL</w:t>
+      </w:r>
+      <w:r>
+        <w:t>. Luego, asignamos el nombre a la instancia. Ahora nos muestra los servicios que se están instalando, y en la parte de collation dejamos el default del sistema. En Authentication Mode seleccionamos el Mixed Mode, asignamos un password para el administrador</w:t>
+      </w:r>
+      <w:r>
+        <w:t xml:space="preserve"> (sa)</w:t>
+      </w:r>
+      <w:r>
+        <w:t xml:space="preserve"> y elegimos a los administradores. El rango de puertos para servicios PolyBase lo dejamos por default. En </w:t>
+      </w:r>
+      <w:r>
+        <w:t>tempDB elegimos</w:t>
+      </w:r>
+      <w:r>
+        <w:t xml:space="preserve"> 8 MB como tamaño inicial y tamaño de autocrecimiento de 64 MB.</w:t>
+      </w:r>
       <w:r>
         <w:t xml:space="preserve"> </w:t>
       </w:r>
-      <w:proofErr w:type="spellStart"/>
-      <w:r>
-        <w:t>add</w:t>
-      </w:r>
-      <w:proofErr w:type="spellEnd"/>
+      <w:r>
+        <w:t>La misma estará</w:t>
+      </w:r>
       <w:r>
         <w:t xml:space="preserve"> </w:t>
       </w:r>
-      <w:proofErr w:type="spellStart"/>
-      <w:r>
-        <w:t>features</w:t>
-      </w:r>
-      <w:proofErr w:type="spellEnd"/>
-      <w:r>
+      <w:r>
+        <w:t xml:space="preserve">ubicada en la siguiente ruta: </w:t>
+      </w:r>
+      <w:r>
+        <w:rPr>
+          <w:b/>
+          <w:bCs/>
+        </w:rPr>
+        <w:t>C:\Program Files\Microsoft SQL Server\MSSQL16.SQLEXPRESS01\MSSQL\DATA\tempdb.mdf</w:t>
+      </w:r>
+      <w:r>
+        <w:rPr>
+          <w:b/>
+          <w:bCs/>
+        </w:rPr>
+        <w:t xml:space="preserve">. </w:t>
+      </w:r>
+      <w:r>
+        <w:t>Adicionalmente, el log está ubicado en el mismo directorio, con el siguiente nombre:</w:t>
+      </w:r>
+      <w:r>
+        <w:rPr>
+          <w:b/>
+          <w:bCs/>
+        </w:rPr>
         <w:t xml:space="preserve"> </w:t>
       </w:r>
-      <w:proofErr w:type="spellStart"/>
-      <w:r>
-        <w:t>to</w:t>
-      </w:r>
-      <w:proofErr w:type="spellEnd"/>
-      <w:r>
-        <w:t xml:space="preserve"> </w:t>
-      </w:r>
-      <w:proofErr w:type="spellStart"/>
-      <w:r>
-        <w:t>an</w:t>
-      </w:r>
-      <w:proofErr w:type="spellEnd"/>
-      <w:r>
-        <w:t xml:space="preserve"> </w:t>
-      </w:r>
-      <w:proofErr w:type="spellStart"/>
-      <w:r>
-        <w:t>existing</w:t>
-      </w:r>
-      <w:proofErr w:type="spellEnd"/>
-      <w:r>
-        <w:t xml:space="preserve"> </w:t>
-      </w:r>
-      <w:proofErr w:type="spellStart"/>
-      <w:r>
-        <w:t>installation</w:t>
-      </w:r>
-      <w:proofErr w:type="spellEnd"/>
-      <w:r>
-        <w:t xml:space="preserve">". Se abrirá un </w:t>
-      </w:r>
-      <w:proofErr w:type="spellStart"/>
-      <w:r>
-        <w:t>wizard</w:t>
-      </w:r>
-      <w:proofErr w:type="spellEnd"/>
-      <w:r>
-        <w:t xml:space="preserve"> en el que iremos avanzando por pasos donde nos pide aceptar los términos y condiciones del servicio, se validan actualizaciones y la compatibilidad con el sistema. Cuando llegamos a la parte de </w:t>
-      </w:r>
-      <w:proofErr w:type="spellStart"/>
-      <w:r>
-        <w:t>Feature</w:t>
-      </w:r>
-      <w:proofErr w:type="spellEnd"/>
-      <w:r>
-        <w:t xml:space="preserve"> </w:t>
-      </w:r>
-      <w:proofErr w:type="spellStart"/>
-      <w:r>
-        <w:t>Selection</w:t>
-      </w:r>
-      <w:proofErr w:type="spellEnd"/>
-      <w:r>
-        <w:t xml:space="preserve"> seleccionamos todo lo que aparece en </w:t>
-      </w:r>
-      <w:proofErr w:type="spellStart"/>
-      <w:r>
-        <w:t>Instance</w:t>
-      </w:r>
-      <w:proofErr w:type="spellEnd"/>
-      <w:r>
-        <w:t xml:space="preserve"> </w:t>
-      </w:r>
-      <w:proofErr w:type="spellStart"/>
-      <w:r>
-        <w:t>Features</w:t>
-      </w:r>
-      <w:proofErr w:type="spellEnd"/>
-      <w:r>
-        <w:t xml:space="preserve"> y dejamos la ruta de instalación por default. Luego, asignamos el nombre a la instancia. Ahora nos muestra los servicios que se están instalando, y en la parte de </w:t>
-      </w:r>
-      <w:proofErr w:type="spellStart"/>
-      <w:r>
-        <w:t>collation</w:t>
-      </w:r>
-      <w:proofErr w:type="spellEnd"/>
-      <w:r>
-        <w:t xml:space="preserve"> dejamos el default del sistema. En </w:t>
-      </w:r>
-      <w:proofErr w:type="spellStart"/>
-      <w:r>
-        <w:t>Authentication</w:t>
-      </w:r>
-      <w:proofErr w:type="spellEnd"/>
-      <w:r>
-        <w:t xml:space="preserve"> </w:t>
-      </w:r>
-      <w:proofErr w:type="spellStart"/>
-      <w:r>
-        <w:t>Mode</w:t>
-      </w:r>
-      <w:proofErr w:type="spellEnd"/>
-      <w:r>
-        <w:t xml:space="preserve"> seleccionamos el </w:t>
-      </w:r>
-      <w:proofErr w:type="spellStart"/>
-      <w:r>
-        <w:t>Mixed</w:t>
-      </w:r>
-      <w:proofErr w:type="spellEnd"/>
-      <w:r>
-        <w:t xml:space="preserve"> </w:t>
-      </w:r>
-      <w:proofErr w:type="spellStart"/>
-      <w:r>
-        <w:t>Mode</w:t>
-      </w:r>
-      <w:proofErr w:type="spellEnd"/>
-      <w:r>
-        <w:t xml:space="preserve">, asignamos </w:t>
-      </w:r>
-      <w:proofErr w:type="gramStart"/>
-      <w:r>
-        <w:t xml:space="preserve">un </w:t>
-      </w:r>
-      <w:proofErr w:type="spellStart"/>
-      <w:r>
-        <w:t>password</w:t>
-      </w:r>
-      <w:proofErr w:type="spellEnd"/>
-      <w:proofErr w:type="gramEnd"/>
-      <w:r>
-        <w:t xml:space="preserve"> para el administrador</w:t>
-      </w:r>
-      <w:r>
-        <w:t xml:space="preserve"> (</w:t>
-      </w:r>
-      <w:proofErr w:type="spellStart"/>
-      <w:r>
-        <w:t>sa</w:t>
-      </w:r>
-      <w:proofErr w:type="spellEnd"/>
-      <w:r>
-        <w:t>)</w:t>
-      </w:r>
-      <w:r>
-        <w:t xml:space="preserve"> y elegimos a los administradores. El rango de puertos para servicios </w:t>
-      </w:r>
-      <w:proofErr w:type="spellStart"/>
-      <w:r>
-        <w:t>PolyBase</w:t>
-      </w:r>
-      <w:proofErr w:type="spellEnd"/>
-      <w:r>
-        <w:t xml:space="preserve"> lo dejamos por default. En </w:t>
-      </w:r>
-      <w:proofErr w:type="spellStart"/>
-      <w:r>
-        <w:t>tempDB</w:t>
-      </w:r>
-      <w:proofErr w:type="spellEnd"/>
-      <w:r>
-        <w:t xml:space="preserve"> elegimos 8 MB como tamaño inicial y tamaño de autocrecimiento de 64 MB. Para la memoria dejamos el mínimo en 0 y el máximo en 2 TB. Al finalizar con esto se instala SQL Server.</w:t>
+      <w:r>
+        <w:rPr>
+          <w:b/>
+          <w:bCs/>
+        </w:rPr>
+        <w:t>\templog.ldf</w:t>
+      </w:r>
+      <w:r>
+        <w:t>.</w:t>
+      </w:r>
+      <w:r>
+        <w:t xml:space="preserve"> Para la memoria dejamos el mínimo en 0 y el máximo en 2 TB. Al finalizar con esto se instala SQL Server.</w:t>
       </w:r>
     </w:p>
     <w:p>
@@ -872,21 +750,12 @@
               <w:color w:val="000000"/>
             </w:rPr>
           </w:pPr>
-          <w:proofErr w:type="spellStart"/>
           <w:r>
             <w:rPr>
               <w:b/>
               <w:color w:val="000000"/>
             </w:rPr>
-            <w:t>Estimacion</w:t>
-          </w:r>
-          <w:proofErr w:type="spellEnd"/>
-          <w:r>
-            <w:rPr>
-              <w:b/>
-              <w:color w:val="000000"/>
-            </w:rPr>
-            <w:t xml:space="preserve"> de costos</w:t>
+            <w:t>Estimacion de costos</w:t>
           </w:r>
         </w:p>
       </w:tc>
@@ -2221,28 +2090,28 @@
 </file>
 
 <file path=customXml/item1.xml><?xml version="1.0" encoding="utf-8"?>
+<b:Sources xmlns:b="http://schemas.openxmlformats.org/officeDocument/2006/bibliography" xmlns="http://schemas.openxmlformats.org/officeDocument/2006/bibliography" SelectedStyle="\APASixthEditionOfficeOnline.xsl" StyleName="APA" Version="6"/>
+</file>
+
+<file path=customXml/item2.xml><?xml version="1.0" encoding="utf-8"?>
 <go:gDocsCustomXmlDataStorage xmlns:go="http://customooxmlschemas.google.com/" xmlns:r="http://schemas.openxmlformats.org/officeDocument/2006/relationships" uri="GoogleDocsCustomDataVersion2">
   <go:docsCustomData xmlns:go="http://customooxmlschemas.google.com/" roundtripDataSignature="AMtx7misQliGdP0xdbFM6duDdYDKl9UWXw==">CgMxLjAyCGguZ2pkZ3hzMgloLjMwajB6bGwyCWguMWZvYjl0ZTIJaC4zem55c2g3MgloLjJldDkycDAyCGgudHlqY3d0MgloLjNkeTZ2a20yCWguMXQzaDVzZjIJaC40ZDM0b2c4MgloLjJzOGV5bzE4AHIhMVh0TFV0NnJOZnA2dTBXd2l6U3U1TmN2TU1QVXlBeC1Y</go:docsCustomData>
 </go:gDocsCustomXmlDataStorage>
 </file>
 
-<file path=customXml/item2.xml><?xml version="1.0" encoding="utf-8"?>
-<b:Sources xmlns:b="http://schemas.openxmlformats.org/officeDocument/2006/bibliography" xmlns="http://schemas.openxmlformats.org/officeDocument/2006/bibliography" SelectedStyle="\APASixthEditionOfficeOnline.xsl" StyleName="APA" Version="6"/>
+<file path=customXml/itemProps1.xml><?xml version="1.0" encoding="utf-8"?>
+<ds:datastoreItem xmlns:ds="http://schemas.openxmlformats.org/officeDocument/2006/customXml" ds:itemID="{3B02684F-7C10-4998-B2B7-3441B466E8D8}">
+  <ds:schemaRefs>
+    <ds:schemaRef ds:uri="http://schemas.openxmlformats.org/officeDocument/2006/bibliography"/>
+  </ds:schemaRefs>
+</ds:datastoreItem>
 </file>
 
-<file path=customXml/itemProps1.xml><?xml version="1.0" encoding="utf-8"?>
+<file path=customXml/itemProps2.xml><?xml version="1.0" encoding="utf-8"?>
 <ds:datastoreItem xmlns:ds="http://schemas.openxmlformats.org/officeDocument/2006/customXml" ds:itemID="{11111111-1234-1234-1234-123412341234}">
   <ds:schemaRefs>
     <ds:schemaRef ds:uri="http://customooxmlschemas.google.com/"/>
     <ds:schemaRef ds:uri="http://schemas.openxmlformats.org/officeDocument/2006/relationships"/>
   </ds:schemaRefs>
 </ds:datastoreItem>
-</file>
-
-<file path=customXml/itemProps2.xml><?xml version="1.0" encoding="utf-8"?>
-<ds:datastoreItem xmlns:ds="http://schemas.openxmlformats.org/officeDocument/2006/customXml" ds:itemID="{3B02684F-7C10-4998-B2B7-3441B466E8D8}">
-  <ds:schemaRefs>
-    <ds:schemaRef ds:uri="http://schemas.openxmlformats.org/officeDocument/2006/bibliography"/>
-  </ds:schemaRefs>
-</ds:datastoreItem>
 </file>
</xml_diff>